<commit_message>
section téléchargements ok + inscription ok
</commit_message>
<xml_diff>
--- a/documents/statuts Sport et Foi - Agapé 2019.docx
+++ b/documents/statuts Sport et Foi - Agapé 2019.docx
@@ -194,7 +194,7 @@
           <v:shape id="_x0000_s1026" type="#_x0000_t136" style="position:absolute;margin-left:111.6pt;margin-top:10.7pt;width:324pt;height:78.3pt;z-index:251660288" fillcolor="black" strokeweight="1pt">
             <v:fill opacity=".5"/>
             <v:shadow on="t" color="#99f" offset="3pt,3pt" offset2=",2pt"/>
-            <v:textpath style="font-family:&quot;Arial Black&quot;;font-size:20pt;font-weight:bold;v-text-kern:t" trim="t" fitpath="t" string="ASSOCIATION &#10;SPORT ET FOI - Agapé&#10;STATUTS"/>
+            <v:textpath style="font-family:&quot;Arial Black&quot;;font-size:20pt;font-weight:bold;v-text-kern:t" trim="t" fitpath="t" string="ASSOCIATION &#10;SPORT ET FOI - AGAPE&#10;STATUTS"/>
           </v:shape>
         </w:pict>
       </w:r>
@@ -776,7 +776,25 @@
           <w:color w:val="000000"/>
           <w:szCs w:val="24"/>
         </w:rPr>
-        <w:t>On devient membre d'honneur sur proposition et accepté par le conseil d'administration. Ils ne peuvent pas délibérer à l’assemblée générale.</w:t>
+        <w:t>On devient membre d'honneur sur proposition et accepté</w:t>
+      </w:r>
+      <w:r>
+        <w:rPr>
+          <w:rFonts w:ascii="Times New Roman" w:hAnsi="Times New Roman"/>
+          <w:bCs/>
+          <w:color w:val="000000"/>
+          <w:szCs w:val="24"/>
+        </w:rPr>
+        <w:t>e</w:t>
+      </w:r>
+      <w:r>
+        <w:rPr>
+          <w:rFonts w:ascii="Times New Roman" w:hAnsi="Times New Roman"/>
+          <w:bCs/>
+          <w:color w:val="000000"/>
+          <w:szCs w:val="24"/>
+        </w:rPr>
+        <w:t xml:space="preserve"> par le conseil d'administration. Ils ne peuvent pas délibérer à l’assemblée générale.</w:t>
       </w:r>
     </w:p>
     <w:p>
@@ -1389,7 +1407,21 @@
           <w:rFonts w:ascii="Times New Roman" w:hAnsi="Times New Roman"/>
           <w:szCs w:val="24"/>
         </w:rPr>
-        <w:t>Toute candidature pour entrer au Conseil d’Administration doit être agréée par le Conseil d’Administration avant d’être proposer au vote de l’Assemblée Générale.</w:t>
+        <w:t>Toute candidature pour entrer au Conseil d’Administration doit être agréée par le Conseil d’Admi</w:t>
+      </w:r>
+      <w:r>
+        <w:rPr>
+          <w:rFonts w:ascii="Times New Roman" w:hAnsi="Times New Roman"/>
+          <w:szCs w:val="24"/>
+        </w:rPr>
+        <w:t>nistration avant d’être proposée</w:t>
+      </w:r>
+      <w:r>
+        <w:rPr>
+          <w:rFonts w:ascii="Times New Roman" w:hAnsi="Times New Roman"/>
+          <w:szCs w:val="24"/>
+        </w:rPr>
+        <w:t xml:space="preserve"> au vote de l’Assemblée Générale.</w:t>
       </w:r>
     </w:p>
     <w:p>
@@ -1454,7 +1486,16 @@
           <w:bCs/>
           <w:szCs w:val="24"/>
         </w:rPr>
-        <w:t>Un ou (une) Président (e)</w:t>
+        <w:t>Un (e</w:t>
+      </w:r>
+      <w:r>
+        <w:rPr>
+          <w:rFonts w:ascii="Times New Roman" w:hAnsi="Times New Roman"/>
+          <w:b/>
+          <w:bCs/>
+          <w:szCs w:val="24"/>
+        </w:rPr>
+        <w:t>) Président (e)</w:t>
       </w:r>
     </w:p>
     <w:p>
@@ -1541,28 +1582,72 @@
         </w:rPr>
         <w:t>Un (e) trésorier</w:t>
       </w:r>
-    </w:p>
-    <w:p>
-      <w:pPr>
-        <w:rPr>
-          <w:rFonts w:ascii="Times New Roman" w:hAnsi="Times New Roman"/>
-          <w:szCs w:val="24"/>
-        </w:rPr>
-      </w:pPr>
-    </w:p>
-    <w:p>
-      <w:pPr>
-        <w:rPr>
-          <w:rFonts w:ascii="Times New Roman" w:hAnsi="Times New Roman"/>
-          <w:szCs w:val="24"/>
-        </w:rPr>
-      </w:pPr>
-      <w:r>
-        <w:rPr>
-          <w:rFonts w:ascii="Times New Roman" w:hAnsi="Times New Roman"/>
-          <w:szCs w:val="24"/>
-        </w:rPr>
-        <w:t xml:space="preserve">Le Conseil d’Administration étant renouvelé tous les deux ans par trier, au deux premières échéances, les membres sortants sont désignés par le sort. </w:t>
+      <w:r>
+        <w:rPr>
+          <w:rFonts w:ascii="Times New Roman" w:hAnsi="Times New Roman"/>
+          <w:b/>
+          <w:bCs/>
+          <w:szCs w:val="24"/>
+        </w:rPr>
+        <w:t xml:space="preserve"> </w:t>
+      </w:r>
+    </w:p>
+    <w:p>
+      <w:pPr>
+        <w:rPr>
+          <w:rFonts w:ascii="Times New Roman" w:hAnsi="Times New Roman"/>
+          <w:szCs w:val="24"/>
+        </w:rPr>
+      </w:pPr>
+    </w:p>
+    <w:p>
+      <w:pPr>
+        <w:rPr>
+          <w:rFonts w:ascii="Times New Roman" w:hAnsi="Times New Roman"/>
+          <w:szCs w:val="24"/>
+        </w:rPr>
+      </w:pPr>
+      <w:r>
+        <w:rPr>
+          <w:rFonts w:ascii="Times New Roman" w:hAnsi="Times New Roman"/>
+          <w:szCs w:val="24"/>
+        </w:rPr>
+        <w:t>Le Conseil d’Administration étant re</w:t>
+      </w:r>
+      <w:r>
+        <w:rPr>
+          <w:rFonts w:ascii="Times New Roman" w:hAnsi="Times New Roman"/>
+          <w:szCs w:val="24"/>
+        </w:rPr>
+        <w:t>nouvelé tous les deux ans par t</w:t>
+      </w:r>
+      <w:r>
+        <w:rPr>
+          <w:rFonts w:ascii="Times New Roman" w:hAnsi="Times New Roman"/>
+          <w:szCs w:val="24"/>
+        </w:rPr>
+        <w:t>iers</w:t>
+      </w:r>
+      <w:r>
+        <w:rPr>
+          <w:rFonts w:ascii="Times New Roman" w:hAnsi="Times New Roman"/>
+          <w:szCs w:val="24"/>
+        </w:rPr>
+        <w:t>, au</w:t>
+      </w:r>
+      <w:r>
+        <w:rPr>
+          <w:rFonts w:ascii="Times New Roman" w:hAnsi="Times New Roman"/>
+          <w:szCs w:val="24"/>
+        </w:rPr>
+        <w:t>x</w:t>
+      </w:r>
+      <w:r>
+        <w:rPr>
+          <w:rFonts w:ascii="Times New Roman" w:hAnsi="Times New Roman"/>
+          <w:szCs w:val="24"/>
+        </w:rPr>
+        <w:t xml:space="preserve"> deux premières échéances, les membres sortants sont désignés par le sort. </w:t>
       </w:r>
     </w:p>
     <w:p>
@@ -1876,7 +1961,21 @@
           <w:rFonts w:ascii="Times New Roman" w:hAnsi="Times New Roman"/>
           <w:szCs w:val="24"/>
         </w:rPr>
-        <w:t>En cas de partage, la voix du président est prépondérante. Il est tenu un procès verbal des séances du conseil.</w:t>
+        <w:t>En cas de partage, la voix du président est prépo</w:t>
+      </w:r>
+      <w:r>
+        <w:rPr>
+          <w:rFonts w:ascii="Times New Roman" w:hAnsi="Times New Roman"/>
+          <w:szCs w:val="24"/>
+        </w:rPr>
+        <w:t>ndérante. Il est tenu un procès-</w:t>
+      </w:r>
+      <w:r>
+        <w:rPr>
+          <w:rFonts w:ascii="Times New Roman" w:hAnsi="Times New Roman"/>
+          <w:szCs w:val="24"/>
+        </w:rPr>
+        <w:t>verbal des séances du conseil.</w:t>
       </w:r>
     </w:p>
     <w:p>
@@ -2041,7 +2140,21 @@
           <w:rFonts w:ascii="Times New Roman" w:hAnsi="Times New Roman"/>
           <w:szCs w:val="24"/>
         </w:rPr>
-        <w:t>En cas de vacance, le conseil pourvoit provisoirement au remplacement de ses membres. Il est procédé à leur remplacement définitif à la prochaine assemblée générale. Les pouvoirs des membres ainsi élus prennent fin à l’époque ou devrait normalement expirer le mandat des membres remplacés.</w:t>
+        <w:t>En cas de vacance, le conseil pourvoit provisoirement au remplacement de ses membres. Il est procédé à leur remplacement définitif à la prochaine assemblée générale. Les pouvoirs des membres ainsi élus pr</w:t>
+      </w:r>
+      <w:r>
+        <w:rPr>
+          <w:rFonts w:ascii="Times New Roman" w:hAnsi="Times New Roman"/>
+          <w:szCs w:val="24"/>
+        </w:rPr>
+        <w:t>ennent fin à l’époque ou devraient</w:t>
+      </w:r>
+      <w:r>
+        <w:rPr>
+          <w:rFonts w:ascii="Times New Roman" w:hAnsi="Times New Roman"/>
+          <w:szCs w:val="24"/>
+        </w:rPr>
+        <w:t xml:space="preserve"> normalement expirer le mandat des membres remplacés.</w:t>
       </w:r>
     </w:p>
     <w:p>
@@ -2132,7 +2245,21 @@
           <w:sz w:val="24"/>
           <w:szCs w:val="24"/>
         </w:rPr>
-        <w:t>L’Assemblée Générale Ordinaire est composée de tous les membres de l’association. Elle délibère à la majorité simple des membres présents ou représentés. Les membres ayant droit de votes sont les membres actifs et les membres du Conseil d’Administration. </w:t>
+        <w:t>L’Assemblée Générale Ordinaire est composée de tous les membres de l’association. Elle délibère à la majorité simple des membres présents ou représentés. </w:t>
+      </w:r>
+      <w:r>
+        <w:rPr>
+          <w:sz w:val="24"/>
+          <w:szCs w:val="24"/>
+        </w:rPr>
+        <w:t>Les membres ayant droit de vote</w:t>
+      </w:r>
+      <w:r>
+        <w:rPr>
+          <w:sz w:val="24"/>
+          <w:szCs w:val="24"/>
+        </w:rPr>
+        <w:t xml:space="preserve"> sont les membres actifs et les membres du Conseil d’Administration. </w:t>
       </w:r>
     </w:p>
     <w:p>
@@ -2252,7 +2379,21 @@
           <w:rFonts w:ascii="Times New Roman" w:hAnsi="Times New Roman"/>
           <w:szCs w:val="24"/>
         </w:rPr>
-        <w:t>Le Président peut proposer de procéder un vote à main levée. Ne devront être traitées, lors de l’assemblée générale, que des questions soumises à l’ordre du jour. Pour la validité des décisions, l’assemblée générale doit comprendre au moins la moitié plus un des membres ayant le vote présents ou représentés.</w:t>
+        <w:t>Le Président peut proposer de procéder un vote à main levée. Ne devront être traitées, lors de l’assemblée générale, que des questions soumises à l’ordre du jour. Pour la validité des décisions, l’assemblée générale doit comprendre au moins la moitié plus un de</w:t>
+      </w:r>
+      <w:r>
+        <w:rPr>
+          <w:rFonts w:ascii="Times New Roman" w:hAnsi="Times New Roman"/>
+          <w:szCs w:val="24"/>
+        </w:rPr>
+        <w:t>s membres ayant le vote présent ou représenté</w:t>
+      </w:r>
+      <w:r>
+        <w:rPr>
+          <w:rFonts w:ascii="Times New Roman" w:hAnsi="Times New Roman"/>
+          <w:szCs w:val="24"/>
+        </w:rPr>
+        <w:t>.</w:t>
       </w:r>
     </w:p>
     <w:p/>
@@ -2308,7 +2449,21 @@
           <w:rFonts w:ascii="Times New Roman" w:hAnsi="Times New Roman"/>
           <w:szCs w:val="24"/>
         </w:rPr>
-        <w:t xml:space="preserve">Si besoin est, ou sur demande de plus un tiers des membres actifs de vote dans une Assemblée Générale, le Président peut convoquer une assemblée générale extraordinaire, suivants les modalités prévues à l’article 9. </w:t>
+        <w:t>Si besoin est, ou sur demande de plus un tiers des membres actifs de vote dans une Assemblée Générale, le Président peut convoquer une assemblée g</w:t>
+      </w:r>
+      <w:r>
+        <w:rPr>
+          <w:rFonts w:ascii="Times New Roman" w:hAnsi="Times New Roman"/>
+          <w:szCs w:val="24"/>
+        </w:rPr>
+        <w:t>énérale extraordinaire, suivant</w:t>
+      </w:r>
+      <w:r>
+        <w:rPr>
+          <w:rFonts w:ascii="Times New Roman" w:hAnsi="Times New Roman"/>
+          <w:szCs w:val="24"/>
+        </w:rPr>
+        <w:t xml:space="preserve"> les modalités prévues à l’article 9. </w:t>
       </w:r>
     </w:p>
     <w:p>
@@ -2334,7 +2489,21 @@
           <w:szCs w:val="24"/>
         </w:rPr>
         <w:lastRenderedPageBreak/>
-        <w:t xml:space="preserve">Pour la validité des décisions, l’assemblée générale extraordinaire doit comprendre au moins la moitié plus un des membres ayant droit de vote présents ou représentés. </w:t>
+        <w:t>Pour la validité des décisions, l’assemblée générale extraordinaire doit comprendre au moins la moitié plus un des memb</w:t>
+      </w:r>
+      <w:r>
+        <w:rPr>
+          <w:rFonts w:ascii="Times New Roman" w:hAnsi="Times New Roman"/>
+          <w:szCs w:val="24"/>
+        </w:rPr>
+        <w:t>res ayant droit de vote présent ou représenté</w:t>
+      </w:r>
+      <w:r>
+        <w:rPr>
+          <w:rFonts w:ascii="Times New Roman" w:hAnsi="Times New Roman"/>
+          <w:szCs w:val="24"/>
+        </w:rPr>
+        <w:t xml:space="preserve">. </w:t>
       </w:r>
     </w:p>
     <w:p>
@@ -2359,7 +2528,14 @@
           <w:rFonts w:ascii="Times New Roman" w:hAnsi="Times New Roman"/>
           <w:szCs w:val="24"/>
         </w:rPr>
-        <w:t xml:space="preserve">Chaque membre actifs peut détenir au maximum deux pouvoirs en sus du sien. </w:t>
+        <w:t xml:space="preserve">Chaque membre actif </w:t>
+      </w:r>
+      <w:r>
+        <w:rPr>
+          <w:rFonts w:ascii="Times New Roman" w:hAnsi="Times New Roman"/>
+          <w:szCs w:val="24"/>
+        </w:rPr>
+        <w:t xml:space="preserve">peut détenir au maximum deux pouvoirs en sus du sien. </w:t>
       </w:r>
     </w:p>
     <w:p>
@@ -2384,7 +2560,21 @@
           <w:rFonts w:ascii="Times New Roman" w:hAnsi="Times New Roman"/>
           <w:szCs w:val="24"/>
         </w:rPr>
-        <w:t>Si cette proportion n’est pas atteinte, l’Assemblée Générale Extraordinaire est convoquée à nouveau, à quinze jours d’intervalle. Elle peut délibérer, quel que soit le nombre de membres ayant le droit de vote dans une assemblée générale présents ou représentés</w:t>
+        <w:t>Si cette proportion n’est pas atteinte, l’Assemblée Générale Extraordinaire est convoquée à nouveau, à quinze jours d’intervalle. Elle peut délibérer, quel que soit le nombre de membres ayant le droit de vote dans</w:t>
+      </w:r>
+      <w:r>
+        <w:rPr>
+          <w:rFonts w:ascii="Times New Roman" w:hAnsi="Times New Roman"/>
+          <w:szCs w:val="24"/>
+        </w:rPr>
+        <w:t xml:space="preserve"> une assemblée générale présente</w:t>
+      </w:r>
+      <w:r>
+        <w:rPr>
+          <w:rFonts w:ascii="Times New Roman" w:hAnsi="Times New Roman"/>
+          <w:szCs w:val="24"/>
+        </w:rPr>
+        <w:t xml:space="preserve"> ou représentés</w:t>
       </w:r>
       <w:r>
         <w:rPr>

</xml_diff>